<commit_message>
completed second level documentation
</commit_message>
<xml_diff>
--- a/SecondLevel/Help/.SecondLevel_documentation.docx
+++ b/SecondLevel/Help/.SecondLevel_documentation.docx
@@ -1205,74 +1205,314 @@
         </w:rPr>
         <w:t>1 Introduction</w:t>
       </w:r>
-    </w:p>
-    <w:p>
-      <w:pPr>
+      <w:r>
         <w:rPr>
           <w:rFonts w:ascii="Consolas" w:hAnsi="Consolas" w:cs="Consolas"/>
           <w:sz w:val="18"/>
           <w:szCs w:val="18"/>
         </w:rPr>
-      </w:pPr>
+        <w:t xml:space="preserve"> and template script</w:t>
+      </w:r>
       <w:r>
         <w:rPr>
           <w:rFonts w:ascii="Consolas" w:hAnsi="Consolas" w:cs="Consolas"/>
           <w:sz w:val="18"/>
           <w:szCs w:val="18"/>
         </w:rPr>
-        <w:t>2 scan file, and job file</w:t>
-      </w:r>
-    </w:p>
-    <w:p>
-      <w:pPr>
+        <w:tab/>
+      </w:r>
+      <w:r>
         <w:rPr>
           <w:rFonts w:ascii="Consolas" w:hAnsi="Consolas" w:cs="Consolas"/>
           <w:sz w:val="18"/>
           <w:szCs w:val="18"/>
         </w:rPr>
-      </w:pPr>
-      <w:r>
+        <w:tab/>
+      </w:r>
+      <w:hyperlink r:id="rId8" w:history="1">
+        <w:r>
+          <w:rPr>
+            <w:rStyle w:val="Hyperlink"/>
+            <w:rFonts w:ascii="Consolas" w:hAnsi="Consolas" w:cs="Consolas"/>
+            <w:sz w:val="18"/>
+            <w:szCs w:val="18"/>
+            <w:bdr w:val="none" w:sz="0" w:space="0" w:color="auto" w:frame="1"/>
+            <w:shd w:val="clear" w:color="auto" w:fill="FFFFFF"/>
+          </w:rPr>
+          <w:t>http://youtu.be/C0Z3P_P9sck</w:t>
+        </w:r>
+        <w:r>
+          <w:rPr>
+            <w:rStyle w:val="Hyperlink"/>
+            <w:rFonts w:ascii="Consolas" w:hAnsi="Consolas" w:cs="Consolas"/>
+            <w:sz w:val="18"/>
+            <w:szCs w:val="18"/>
+          </w:rPr>
+          <w:t>?hd=1</w:t>
+        </w:r>
+      </w:hyperlink>
+    </w:p>
+    <w:p>
+      <w:pPr>
         <w:rPr>
           <w:rFonts w:ascii="Consolas" w:hAnsi="Consolas" w:cs="Consolas"/>
           <w:sz w:val="18"/>
           <w:szCs w:val="18"/>
         </w:rPr>
-        <w:t>3 T-tests: one-sample, two-sample, paired</w:t>
-      </w:r>
-    </w:p>
-    <w:p>
-      <w:pPr>
+      </w:pPr>
+      <w:r>
         <w:rPr>
           <w:rFonts w:ascii="Consolas" w:hAnsi="Consolas" w:cs="Consolas"/>
           <w:sz w:val="18"/>
           <w:szCs w:val="18"/>
         </w:rPr>
-      </w:pPr>
+        <w:t>2 scan file, and job file</w:t>
+      </w:r>
       <w:r>
         <w:rPr>
           <w:rFonts w:ascii="Consolas" w:hAnsi="Consolas" w:cs="Consolas"/>
           <w:sz w:val="18"/>
           <w:szCs w:val="18"/>
         </w:rPr>
-        <w:t>4 Full Factorial model</w:t>
-      </w:r>
-    </w:p>
-    <w:p>
-      <w:pPr>
+        <w:tab/>
+      </w:r>
+      <w:r>
         <w:rPr>
           <w:rFonts w:ascii="Consolas" w:hAnsi="Consolas" w:cs="Consolas"/>
           <w:sz w:val="18"/>
           <w:szCs w:val="18"/>
         </w:rPr>
-      </w:pPr>
+        <w:tab/>
+      </w:r>
       <w:r>
         <w:rPr>
           <w:rFonts w:ascii="Consolas" w:hAnsi="Consolas" w:cs="Consolas"/>
           <w:sz w:val="18"/>
           <w:szCs w:val="18"/>
         </w:rPr>
-        <w:t>5 Flexible Factorial model</w:t>
-      </w:r>
+        <w:tab/>
+      </w:r>
+      <w:hyperlink r:id="rId9" w:history="1">
+        <w:r>
+          <w:rPr>
+            <w:rStyle w:val="Hyperlink"/>
+            <w:rFonts w:ascii="Consolas" w:hAnsi="Consolas" w:cs="Consolas"/>
+            <w:sz w:val="18"/>
+            <w:szCs w:val="18"/>
+            <w:bdr w:val="none" w:sz="0" w:space="0" w:color="auto" w:frame="1"/>
+            <w:shd w:val="clear" w:color="auto" w:fill="FFFFFF"/>
+          </w:rPr>
+          <w:t>http://youtu.be/BRoU5Oc6IbE</w:t>
+        </w:r>
+        <w:r>
+          <w:rPr>
+            <w:rStyle w:val="Hyperlink"/>
+            <w:rFonts w:ascii="Consolas" w:hAnsi="Consolas" w:cs="Consolas"/>
+            <w:sz w:val="18"/>
+            <w:szCs w:val="18"/>
+          </w:rPr>
+          <w:t>?hd=1</w:t>
+        </w:r>
+      </w:hyperlink>
+    </w:p>
+    <w:p>
+      <w:pPr>
+        <w:rPr>
+          <w:rFonts w:ascii="Consolas" w:hAnsi="Consolas" w:cs="Consolas"/>
+          <w:sz w:val="18"/>
+          <w:szCs w:val="18"/>
+        </w:rPr>
+      </w:pPr>
+      <w:r>
+        <w:rPr>
+          <w:rFonts w:ascii="Consolas" w:hAnsi="Consolas" w:cs="Consolas"/>
+          <w:sz w:val="18"/>
+          <w:szCs w:val="18"/>
+        </w:rPr>
+        <w:t>3 T-tests: one-sample, two-sample, paired</w:t>
+      </w:r>
+      <w:r>
+        <w:rPr>
+          <w:rFonts w:ascii="Consolas" w:hAnsi="Consolas" w:cs="Consolas"/>
+          <w:sz w:val="18"/>
+          <w:szCs w:val="18"/>
+        </w:rPr>
+        <w:tab/>
+      </w:r>
+      <w:hyperlink r:id="rId10" w:history="1">
+        <w:r>
+          <w:rPr>
+            <w:rStyle w:val="Hyperlink"/>
+            <w:rFonts w:ascii="Consolas" w:hAnsi="Consolas" w:cs="Consolas"/>
+            <w:sz w:val="18"/>
+            <w:szCs w:val="18"/>
+            <w:bdr w:val="none" w:sz="0" w:space="0" w:color="auto" w:frame="1"/>
+            <w:shd w:val="clear" w:color="auto" w:fill="FFFFFF"/>
+          </w:rPr>
+          <w:t>http://youtu.be/CU998Y-uBSg</w:t>
+        </w:r>
+        <w:r>
+          <w:rPr>
+            <w:rStyle w:val="Hyperlink"/>
+            <w:rFonts w:ascii="Consolas" w:hAnsi="Consolas" w:cs="Consolas"/>
+            <w:sz w:val="18"/>
+            <w:szCs w:val="18"/>
+          </w:rPr>
+          <w:t>?hd=1</w:t>
+        </w:r>
+      </w:hyperlink>
+    </w:p>
+    <w:p>
+      <w:pPr>
+        <w:rPr>
+          <w:rFonts w:ascii="Consolas" w:hAnsi="Consolas" w:cs="Consolas"/>
+          <w:sz w:val="18"/>
+          <w:szCs w:val="18"/>
+        </w:rPr>
+      </w:pPr>
+      <w:r>
+        <w:rPr>
+          <w:rFonts w:ascii="Consolas" w:hAnsi="Consolas" w:cs="Consolas"/>
+          <w:sz w:val="18"/>
+          <w:szCs w:val="18"/>
+        </w:rPr>
+        <w:t xml:space="preserve">4 Full </w:t>
+      </w:r>
+      <w:r>
+        <w:rPr>
+          <w:rFonts w:ascii="Consolas" w:hAnsi="Consolas" w:cs="Consolas"/>
+          <w:sz w:val="18"/>
+          <w:szCs w:val="18"/>
+        </w:rPr>
+        <w:t xml:space="preserve">&amp; Flexible </w:t>
+      </w:r>
+      <w:r>
+        <w:rPr>
+          <w:rFonts w:ascii="Consolas" w:hAnsi="Consolas" w:cs="Consolas"/>
+          <w:sz w:val="18"/>
+          <w:szCs w:val="18"/>
+        </w:rPr>
+        <w:t>Factorial model</w:t>
+      </w:r>
+      <w:r>
+        <w:rPr>
+          <w:rFonts w:ascii="Consolas" w:hAnsi="Consolas" w:cs="Consolas"/>
+          <w:sz w:val="18"/>
+          <w:szCs w:val="18"/>
+        </w:rPr>
+        <w:t>s</w:t>
+      </w:r>
+      <w:r>
+        <w:rPr>
+          <w:rFonts w:ascii="Consolas" w:hAnsi="Consolas" w:cs="Consolas"/>
+          <w:sz w:val="18"/>
+          <w:szCs w:val="18"/>
+        </w:rPr>
+        <w:tab/>
+      </w:r>
+      <w:r>
+        <w:rPr>
+          <w:rFonts w:ascii="Consolas" w:hAnsi="Consolas" w:cs="Consolas"/>
+          <w:sz w:val="18"/>
+          <w:szCs w:val="18"/>
+        </w:rPr>
+        <w:tab/>
+      </w:r>
+      <w:hyperlink r:id="rId11" w:history="1">
+        <w:r>
+          <w:rPr>
+            <w:rStyle w:val="Hyperlink"/>
+            <w:rFonts w:ascii="Consolas" w:hAnsi="Consolas" w:cs="Consolas"/>
+            <w:sz w:val="18"/>
+            <w:szCs w:val="18"/>
+            <w:bdr w:val="none" w:sz="0" w:space="0" w:color="auto" w:frame="1"/>
+            <w:shd w:val="clear" w:color="auto" w:fill="FFFFFF"/>
+          </w:rPr>
+          <w:t>http://youtu.be/xiL0lzw-_48</w:t>
+        </w:r>
+        <w:r>
+          <w:rPr>
+            <w:rStyle w:val="Hyperlink"/>
+            <w:rFonts w:ascii="Consolas" w:hAnsi="Consolas" w:cs="Consolas"/>
+            <w:sz w:val="18"/>
+            <w:szCs w:val="18"/>
+          </w:rPr>
+          <w:t>?hd=1</w:t>
+        </w:r>
+      </w:hyperlink>
+    </w:p>
+    <w:p>
+      <w:pPr>
+        <w:rPr>
+          <w:rFonts w:ascii="Consolas" w:hAnsi="Consolas" w:cs="Consolas"/>
+          <w:sz w:val="18"/>
+          <w:szCs w:val="18"/>
+        </w:rPr>
+      </w:pPr>
+      <w:r>
+        <w:rPr>
+          <w:rFonts w:ascii="Consolas" w:hAnsi="Consolas" w:cs="Consolas"/>
+          <w:sz w:val="18"/>
+          <w:szCs w:val="18"/>
+        </w:rPr>
+        <w:t>5</w:t>
+      </w:r>
+      <w:r>
+        <w:rPr>
+          <w:rFonts w:ascii="Consolas" w:hAnsi="Consolas" w:cs="Consolas"/>
+          <w:sz w:val="18"/>
+          <w:szCs w:val="18"/>
+        </w:rPr>
+        <w:t xml:space="preserve"> How to run the script</w:t>
+      </w:r>
+      <w:r>
+        <w:rPr>
+          <w:rFonts w:ascii="Consolas" w:hAnsi="Consolas" w:cs="Consolas"/>
+          <w:sz w:val="18"/>
+          <w:szCs w:val="18"/>
+        </w:rPr>
+        <w:tab/>
+      </w:r>
+      <w:r>
+        <w:rPr>
+          <w:rFonts w:ascii="Consolas" w:hAnsi="Consolas" w:cs="Consolas"/>
+          <w:sz w:val="18"/>
+          <w:szCs w:val="18"/>
+        </w:rPr>
+        <w:tab/>
+      </w:r>
+      <w:r>
+        <w:rPr>
+          <w:rFonts w:ascii="Consolas" w:hAnsi="Consolas" w:cs="Consolas"/>
+          <w:sz w:val="18"/>
+          <w:szCs w:val="18"/>
+        </w:rPr>
+        <w:tab/>
+      </w:r>
+      <w:hyperlink r:id="rId12" w:history="1">
+        <w:r>
+          <w:rPr>
+            <w:rStyle w:val="Hyperlink"/>
+            <w:rFonts w:ascii="Consolas" w:hAnsi="Consolas" w:cs="Consolas"/>
+            <w:sz w:val="18"/>
+            <w:szCs w:val="18"/>
+            <w:bdr w:val="none" w:sz="0" w:space="0" w:color="auto" w:frame="1"/>
+            <w:shd w:val="clear" w:color="auto" w:fill="FFFFFF"/>
+          </w:rPr>
+          <w:t>http://youtu.be/KpPmwugQL8o</w:t>
+        </w:r>
+        <w:r>
+          <w:rPr>
+            <w:rStyle w:val="Hyperlink"/>
+            <w:rFonts w:ascii="Consolas" w:hAnsi="Consolas" w:cs="Consolas"/>
+            <w:sz w:val="18"/>
+            <w:szCs w:val="18"/>
+          </w:rPr>
+          <w:t>?hd=1</w:t>
+        </w:r>
+      </w:hyperlink>
+      <w:bookmarkStart w:id="2" w:name="_GoBack"/>
+      <w:bookmarkEnd w:id="2"/>
     </w:p>
     <w:p>
       <w:pPr>
@@ -1301,8 +1541,8 @@
       <w:pPr>
         <w:pStyle w:val="Heading1"/>
       </w:pPr>
-      <w:bookmarkStart w:id="2" w:name="_Basic"/>
-      <w:bookmarkEnd w:id="2"/>
+      <w:bookmarkStart w:id="3" w:name="_Basic"/>
+      <w:bookmarkEnd w:id="3"/>
       <w:r>
         <w:t>Basic</w:t>
       </w:r>
@@ -1320,8 +1560,8 @@
       <w:pPr>
         <w:pStyle w:val="Heading2"/>
       </w:pPr>
-      <w:bookmarkStart w:id="3" w:name="_SecondLevel_mc_template.m"/>
-      <w:bookmarkEnd w:id="3"/>
+      <w:bookmarkStart w:id="4" w:name="_SecondLevel_mc_template.m"/>
+      <w:bookmarkEnd w:id="4"/>
       <w:proofErr w:type="spellStart"/>
       <w:r>
         <w:t>SecondLevel_mc_template</w:t>
@@ -1463,15 +1703,7 @@
           <w:color w:val="92D050"/>
           <w:sz w:val="22"/>
         </w:rPr>
-        <w:t>%~~~~~~~~~~~~~~~~~~~~~~~~~~~~~~~~~~~~~~~~~~</w:t>
-      </w:r>
-      <w:r>
-        <w:rPr>
-          <w:rFonts w:ascii="Lucida Console" w:hAnsi="Lucida Console"/>
-          <w:color w:val="92D050"/>
-          <w:sz w:val="22"/>
-        </w:rPr>
-        <w:t>~~~~~~~~~~~~~~~~~~~~~~~~~~~</w:t>
+        <w:t>%~~~~~~~~~~~~~~~~~~~~~~~~~~~~~~~~~~~~~~~~~~~~~~~~~~~~~~~~~~~~~~~~~~~~~</w:t>
       </w:r>
     </w:p>
     <w:p>
@@ -1494,15 +1726,7 @@
           <w:color w:val="92D050"/>
           <w:sz w:val="22"/>
         </w:rPr>
-        <w:t>%~~~~~~~~~~~~~~~~~~~~~~~~~~~ Basic Options ~~~~~~~~~~~~~~~~~~~~~~</w:t>
-      </w:r>
-      <w:r>
-        <w:rPr>
-          <w:rFonts w:ascii="Lucida Console" w:hAnsi="Lucida Console"/>
-          <w:color w:val="92D050"/>
-          <w:sz w:val="22"/>
-        </w:rPr>
-        <w:t>~~~~~</w:t>
+        <w:t>%~~~~~~~~~~~~~~~~~~~~~~~~~~~ Basic Options ~~~~~~~~~~~~~~~~~~~~~~~~~~~</w:t>
       </w:r>
     </w:p>
     <w:p>
@@ -1525,15 +1749,7 @@
           <w:color w:val="92D050"/>
           <w:sz w:val="22"/>
         </w:rPr>
-        <w:t>%~~~~~~~~~~~~~~~~~~~~~~~~~~~~~~~~~~~~~~~~~~</w:t>
-      </w:r>
-      <w:r>
-        <w:rPr>
-          <w:rFonts w:ascii="Lucida Console" w:hAnsi="Lucida Console"/>
-          <w:color w:val="92D050"/>
-          <w:sz w:val="22"/>
-        </w:rPr>
-        <w:t>~~~~~~~~~~~~~~~~~~~~~~~~~~~</w:t>
+        <w:t>%~~~~~~~~~~~~~~~~~~~~~~~~~~~~~~~~~~~~~~~~~~~~~~~~~~~~~~~~~~~~~~~~~~~~~</w:t>
       </w:r>
     </w:p>
     <w:p>
@@ -1571,15 +1787,7 @@
           <w:color w:val="92D050"/>
           <w:sz w:val="22"/>
         </w:rPr>
-        <w:t>%%%%%%%%%%%%%%%%%%%%%%%%%%%%%%%%%%%%%%%%</w:t>
-      </w:r>
-      <w:r>
-        <w:rPr>
-          <w:rFonts w:ascii="Lucida Console" w:hAnsi="Lucida Console"/>
-          <w:color w:val="92D050"/>
-          <w:sz w:val="22"/>
-        </w:rPr>
-        <w:t>%%%%%%%%%%%%%%%%%%%%%%%%%%%%%%</w:t>
+        <w:t>%%%%%%%%%%%%%%%%%%%%%%%%%%%%%%%%%%%%%%%%%%%%%%%%%%%%%%%%%%%%%%%%%%%%%%</w:t>
       </w:r>
     </w:p>
     <w:p>
@@ -1625,15 +1833,7 @@
           <w:color w:val="92D050"/>
           <w:sz w:val="22"/>
         </w:rPr>
-        <w:t>%%%%%%%%%%%%%%%%%%%%%%%%%%%%%%%%%%%%%%%%%%%%%</w:t>
-      </w:r>
-      <w:r>
-        <w:rPr>
-          <w:rFonts w:ascii="Lucida Console" w:hAnsi="Lucida Console"/>
-          <w:color w:val="92D050"/>
-          <w:sz w:val="22"/>
-        </w:rPr>
-        <w:t>%%%%%%%%%%%%%%%%%%%%%%%%%</w:t>
+        <w:t>%%%%%%%%%%%%%%%%%%%%%%%%%%%%%%%%%%%%%%%%%%%%%%%%%%%%%%%%%%%%%%%%%%%%%%</w:t>
       </w:r>
     </w:p>
     <w:p>
@@ -1715,15 +1915,7 @@
           <w:color w:val="92D050"/>
           <w:sz w:val="22"/>
         </w:rPr>
-        <w:t>%%%%%%%%%%%%%%%%%%%%%%%%%%%%%%%%%%%%%%%%</w:t>
-      </w:r>
-      <w:r>
-        <w:rPr>
-          <w:rFonts w:ascii="Lucida Console" w:hAnsi="Lucida Console"/>
-          <w:color w:val="92D050"/>
-          <w:sz w:val="22"/>
-        </w:rPr>
-        <w:t>%%%%%%%%%%%%%%%%%%%%%%%%%%%%%%</w:t>
+        <w:t>%%%%%%%%%%%%%%%%%%%%%%%%%%%%%%%%%%%%%%%%%%%%%%%%%%%%%%%%%%%%%%%%%%%%%%</w:t>
       </w:r>
     </w:p>
     <w:p>
@@ -1787,15 +1979,7 @@
           <w:color w:val="92D050"/>
           <w:sz w:val="22"/>
         </w:rPr>
-        <w:t>%%%%%%%%%%%%%%%%%%%%%%%%%%%%%%%%%%%%%%%%</w:t>
-      </w:r>
-      <w:r>
-        <w:rPr>
-          <w:rFonts w:ascii="Lucida Console" w:hAnsi="Lucida Console"/>
-          <w:color w:val="92D050"/>
-          <w:sz w:val="22"/>
-        </w:rPr>
-        <w:t>%%%%%%%%%%%%%%%%%%%%%%%%%%%%%%</w:t>
+        <w:t>%%%%%%%%%%%%%%%%%%%%%%%%%%%%%%%%%%%%%%%%%%%%%%%%%%%%%%%%%%%%%%%%%%%%%%</w:t>
       </w:r>
     </w:p>
     <w:p>
@@ -1895,15 +2079,7 @@
           <w:color w:val="92D050"/>
           <w:sz w:val="22"/>
         </w:rPr>
-        <w:t>%%%%%%%%%%%%%%%%%%%%%%%%%%%%%%%%%%%%%%%%%%%</w:t>
-      </w:r>
-      <w:r>
-        <w:rPr>
-          <w:rFonts w:ascii="Lucida Console" w:hAnsi="Lucida Console"/>
-          <w:color w:val="92D050"/>
-          <w:sz w:val="22"/>
-        </w:rPr>
-        <w:t>%%%%%%%%%%%%%%%%%%%%%%%%%%%</w:t>
+        <w:t>%%%%%%%%%%%%%%%%%%%%%%%%%%%%%%%%%%%%%%%%%%%%%%%%%%%%%%%%%%%%%%%%%%%%%%</w:t>
       </w:r>
     </w:p>
     <w:p>
@@ -1926,31 +2102,7 @@
           <w:color w:val="92D050"/>
           <w:sz w:val="22"/>
         </w:rPr>
-        <w:t xml:space="preserve">%%% </w:t>
-      </w:r>
-      <w:r>
-        <w:rPr>
-          <w:rFonts w:ascii="Lucida Console" w:hAnsi="Lucida Console"/>
-          <w:color w:val="92D050"/>
-          <w:sz w:val="22"/>
-        </w:rPr>
-        <w:t xml:space="preserve">The file name of the job file. </w:t>
-      </w:r>
-      <w:r>
-        <w:rPr>
-          <w:rFonts w:ascii="Lucida Console" w:hAnsi="Lucida Console"/>
-          <w:color w:val="92D050"/>
-          <w:sz w:val="22"/>
-        </w:rPr>
-        <w:t>The full</w:t>
-      </w:r>
-      <w:r>
-        <w:rPr>
-          <w:rFonts w:ascii="Lucida Console" w:hAnsi="Lucida Console"/>
-          <w:color w:val="92D050"/>
-          <w:sz w:val="22"/>
-        </w:rPr>
-        <w:t xml:space="preserve"> path to the job file is </w:t>
+        <w:t xml:space="preserve">%%% The file name of the job file. The full path to the job file is </w:t>
       </w:r>
     </w:p>
     <w:p>
@@ -1973,15 +2125,7 @@
           <w:color w:val="92D050"/>
           <w:sz w:val="22"/>
         </w:rPr>
-        <w:t xml:space="preserve">%%% needed </w:t>
-      </w:r>
-      <w:r>
-        <w:rPr>
-          <w:rFonts w:ascii="Lucida Console" w:hAnsi="Lucida Console"/>
-          <w:color w:val="92D050"/>
-          <w:sz w:val="22"/>
-        </w:rPr>
-        <w:t>if the template and job file are in different directories.</w:t>
+        <w:t>%%% needed if the template and job file are in different directories.</w:t>
       </w:r>
     </w:p>
     <w:p>
@@ -2004,15 +2148,7 @@
           <w:color w:val="92D050"/>
           <w:sz w:val="22"/>
         </w:rPr>
-        <w:t>%%%%%%%%%%%%%%%%%%%%%%%%%%%%%%%%%%%%%%%%%%%</w:t>
-      </w:r>
-      <w:r>
-        <w:rPr>
-          <w:rFonts w:ascii="Lucida Console" w:hAnsi="Lucida Console"/>
-          <w:color w:val="92D050"/>
-          <w:sz w:val="22"/>
-        </w:rPr>
-        <w:t>%%%%%%%%%%%%%%%%%%%%%%%%%%%</w:t>
+        <w:t>%%%%%%%%%%%%%%%%%%%%%%%%%%%%%%%%%%%%%%%%%%%%%%%%%%%%%%%%%%%%%%%%%%%%%%</w:t>
       </w:r>
     </w:p>
     <w:p>
@@ -2094,15 +2230,7 @@
           <w:color w:val="92D050"/>
           <w:sz w:val="22"/>
         </w:rPr>
-        <w:t>%%%%%%%%%%%%%%%%%%%%%%%%%%%%%%%%%%%%%%%%%%%</w:t>
-      </w:r>
-      <w:r>
-        <w:rPr>
-          <w:rFonts w:ascii="Lucida Console" w:hAnsi="Lucida Console"/>
-          <w:color w:val="92D050"/>
-          <w:sz w:val="22"/>
-        </w:rPr>
-        <w:t>%%%%%%%%%%%%%%%%%%%%%%%%%%%</w:t>
+        <w:t>%%%%%%%%%%%%%%%%%%%%%%%%%%%%%%%%%%%%%%%%%%%%%%%%%%%%%%%%%%%%%%%%%%%%%%</w:t>
       </w:r>
     </w:p>
     <w:p>
@@ -2171,15 +2299,7 @@
           <w:color w:val="92D050"/>
           <w:sz w:val="22"/>
         </w:rPr>
-        <w:t>%%%%%%%%%%%%%%%%%%%%%%%%%%%%%%%%%%%%%%%%%%%</w:t>
-      </w:r>
-      <w:r>
-        <w:rPr>
-          <w:rFonts w:ascii="Lucida Console" w:hAnsi="Lucida Console"/>
-          <w:color w:val="92D050"/>
-          <w:sz w:val="22"/>
-        </w:rPr>
-        <w:t>%%%%%%%%%%%%%%%%%%%%%%%%%%%</w:t>
+        <w:t>%%%%%%%%%%%%%%%%%%%%%%%%%%%%%%%%%%%%%%%%%%%%%%%%%%%%%%%%%%%%%%%%%%%%%%</w:t>
       </w:r>
     </w:p>
     <w:p>
@@ -2261,15 +2381,7 @@
           <w:color w:val="92D050"/>
           <w:sz w:val="22"/>
         </w:rPr>
-        <w:t>%%%%%%%%%%%%%%%%%%%%%%%%%%%%%%%%%%%%%%%%%%%</w:t>
-      </w:r>
-      <w:r>
-        <w:rPr>
-          <w:rFonts w:ascii="Lucida Console" w:hAnsi="Lucida Console"/>
-          <w:color w:val="92D050"/>
-          <w:sz w:val="22"/>
-        </w:rPr>
-        <w:t>%%%%%%%%%%%%%%%%%%%%%%%%%%%</w:t>
+        <w:t>%%%%%%%%%%%%%%%%%%%%%%%%%%%%%%%%%%%%%%%%%%%%%%%%%%%%%%%%%%%%%%%%%%%%%%</w:t>
       </w:r>
     </w:p>
     <w:p>
@@ -2315,15 +2427,7 @@
           <w:color w:val="92D050"/>
           <w:sz w:val="22"/>
         </w:rPr>
-        <w:t>%%%%%%%%%%%%%%%%%%%%%%%%%%%%%%%%%%%%%%%%%%%</w:t>
-      </w:r>
-      <w:r>
-        <w:rPr>
-          <w:rFonts w:ascii="Lucida Console" w:hAnsi="Lucida Console"/>
-          <w:color w:val="92D050"/>
-          <w:sz w:val="22"/>
-        </w:rPr>
-        <w:t>%%%%%%%%%%%%%%%%%%%%%%%%%%%</w:t>
+        <w:t>%%%%%%%%%%%%%%%%%%%%%%%%%%%%%%%%%%%%%%%%%%%%%%%%%%%%%%%%%%%%%%%%%%%%%%</w:t>
       </w:r>
     </w:p>
     <w:p>
@@ -2423,15 +2527,7 @@
           <w:color w:val="92D050"/>
           <w:sz w:val="22"/>
         </w:rPr>
-        <w:t>%%%%%%%%%%%%%%%%%%%%%%%%%%%%%%%%%%%%%%%%%%%</w:t>
-      </w:r>
-      <w:r>
-        <w:rPr>
-          <w:rFonts w:ascii="Lucida Console" w:hAnsi="Lucida Console"/>
-          <w:color w:val="92D050"/>
-          <w:sz w:val="22"/>
-        </w:rPr>
-        <w:t>%%%%%%%%%%%%%%%%%%%%%%%%%%%</w:t>
+        <w:t>%%%%%%%%%%%%%%%%%%%%%%%%%%%%%%%%%%%%%%%%%%%%%%%%%%%%%%%%%%%%%%%%%%%%%%</w:t>
       </w:r>
     </w:p>
     <w:p>
@@ -2477,15 +2573,7 @@
           <w:color w:val="92D050"/>
           <w:sz w:val="22"/>
         </w:rPr>
-        <w:t>%%%%%%%%%%%%%%%%%%%%%%%%%%%%%%%%%%%%%%%%%%%</w:t>
-      </w:r>
-      <w:r>
-        <w:rPr>
-          <w:rFonts w:ascii="Lucida Console" w:hAnsi="Lucida Console"/>
-          <w:color w:val="92D050"/>
-          <w:sz w:val="22"/>
-        </w:rPr>
-        <w:t>%%%%%%%%%%%%%%%%%%%%%%%%%%%</w:t>
+        <w:t>%%%%%%%%%%%%%%%%%%%%%%%%%%%%%%%%%%%%%%%%%%%%%%%%%%%%%%%%%%%%%%%%%%%%%%</w:t>
       </w:r>
     </w:p>
     <w:p>
@@ -2567,15 +2655,7 @@
           <w:color w:val="92D050"/>
           <w:sz w:val="22"/>
         </w:rPr>
-        <w:t>%%%%%%%%%%%%%%%%%%%%%%%%%%%%%%%%%%%%%%%%%%%</w:t>
-      </w:r>
-      <w:r>
-        <w:rPr>
-          <w:rFonts w:ascii="Lucida Console" w:hAnsi="Lucida Console"/>
-          <w:color w:val="92D050"/>
-          <w:sz w:val="22"/>
-        </w:rPr>
-        <w:t>%%%%%%%%%%%%%%%%%%%%%%%%%%%</w:t>
+        <w:t>%%%%%%%%%%%%%%%%%%%%%%%%%%%%%%%%%%%%%%%%%%%%%%%%%%%%%%%%%%%%%%%%%%%%%%</w:t>
       </w:r>
     </w:p>
     <w:p>
@@ -2621,15 +2701,7 @@
           <w:color w:val="92D050"/>
           <w:sz w:val="22"/>
         </w:rPr>
-        <w:t>%%%%%%%%%%%%%%%%%%%%%%%%%%%%%%%%%%%%%%%%%%%</w:t>
-      </w:r>
-      <w:r>
-        <w:rPr>
-          <w:rFonts w:ascii="Lucida Console" w:hAnsi="Lucida Console"/>
-          <w:color w:val="92D050"/>
-          <w:sz w:val="22"/>
-        </w:rPr>
-        <w:t>%%%%%%%%%%%%%%%%%%%%%%%%%%%</w:t>
+        <w:t>%%%%%%%%%%%%%%%%%%%%%%%%%%%%%%%%%%%%%%%%%%%%%%%%%%%%%%%%%%%%%%%%%%%%%%</w:t>
       </w:r>
     </w:p>
     <w:p>
@@ -2747,15 +2819,7 @@
           <w:color w:val="92D050"/>
           <w:sz w:val="22"/>
         </w:rPr>
-        <w:t>%%%%%%%%%%%%%%%%%%%%%%%%%%%%%%%%%%%%%%%%%%%</w:t>
-      </w:r>
-      <w:r>
-        <w:rPr>
-          <w:rFonts w:ascii="Lucida Console" w:hAnsi="Lucida Console"/>
-          <w:color w:val="92D050"/>
-          <w:sz w:val="22"/>
-        </w:rPr>
-        <w:t>%%%%%%%%%%%%%%%%%%%%%%%%%%%</w:t>
+        <w:t>%%%%%%%%%%%%%%%%%%%%%%%%%%%%%%%%%%%%%%%%%%%%%%%%%%%%%%%%%%%%%%%%%%%%%%</w:t>
       </w:r>
     </w:p>
     <w:p>
@@ -2778,31 +2842,7 @@
           <w:color w:val="92D050"/>
           <w:sz w:val="22"/>
         </w:rPr>
-        <w:t xml:space="preserve">%%% The filename prefix for </w:t>
-      </w:r>
-      <w:r>
-        <w:rPr>
-          <w:rFonts w:ascii="Lucida Console" w:hAnsi="Lucida Console"/>
-          <w:color w:val="92D050"/>
-          <w:sz w:val="22"/>
-        </w:rPr>
-        <w:t>im</w:t>
-      </w:r>
-      <w:r>
-        <w:rPr>
-          <w:rFonts w:ascii="Lucida Console" w:hAnsi="Lucida Console"/>
-          <w:color w:val="92D050"/>
-          <w:sz w:val="22"/>
-        </w:rPr>
-        <w:t xml:space="preserve">ages to use, which is typically </w:t>
-      </w:r>
-      <w:r>
-        <w:rPr>
-          <w:rFonts w:ascii="Lucida Console" w:hAnsi="Lucida Console"/>
-          <w:color w:val="92D050"/>
-          <w:sz w:val="22"/>
-        </w:rPr>
-        <w:t>'con'</w:t>
+        <w:t>%%% The filename prefix for images to use, which is typically 'con'</w:t>
       </w:r>
     </w:p>
     <w:p>
@@ -2825,15 +2865,7 @@
           <w:color w:val="92D050"/>
           <w:sz w:val="22"/>
         </w:rPr>
-        <w:t>%%%%%%%%%%%%%%%%%%%%%%%%%%%%%%%%%%%%%%%%%%%</w:t>
-      </w:r>
-      <w:r>
-        <w:rPr>
-          <w:rFonts w:ascii="Lucida Console" w:hAnsi="Lucida Console"/>
-          <w:color w:val="92D050"/>
-          <w:sz w:val="22"/>
-        </w:rPr>
-        <w:t>%%%%%%%%%%%%%%%%%%%%%%%%%%%</w:t>
+        <w:t>%%%%%%%%%%%%%%%%%%%%%%%%%%%%%%%%%%%%%%%%%%%%%%%%%%%%%%%%%%%%%%%%%%%%%%</w:t>
       </w:r>
     </w:p>
     <w:p>
@@ -2915,15 +2947,8 @@
           <w:color w:val="92D050"/>
           <w:sz w:val="22"/>
         </w:rPr>
-        <w:t>%%%%%%%%%%%%%%%%%%%%%%%%%%%%%%%%%%%%%%%%%%%</w:t>
-      </w:r>
-      <w:r>
-        <w:rPr>
-          <w:rFonts w:ascii="Lucida Console" w:hAnsi="Lucida Console"/>
-          <w:color w:val="92D050"/>
-          <w:sz w:val="22"/>
-        </w:rPr>
-        <w:t>%%%%%%%%%%%%%%%%%%%%%%%%%%%</w:t>
+        <w:lastRenderedPageBreak/>
+        <w:t>%%%%%%%%%%%%%%%%%%%%%%%%%%%%%%%%%%%%%%%%%%%%%%%%%%%%%%%%%%%%%%%%%%%%%%</w:t>
       </w:r>
     </w:p>
     <w:p>
@@ -3005,15 +3030,7 @@
           <w:color w:val="92D050"/>
           <w:sz w:val="22"/>
         </w:rPr>
-        <w:t>%%%%%%%%%%%%%%%%%%%%%%%%%%%%%%%%%%%%%%%%%%%</w:t>
-      </w:r>
-      <w:r>
-        <w:rPr>
-          <w:rFonts w:ascii="Lucida Console" w:hAnsi="Lucida Console"/>
-          <w:color w:val="92D050"/>
-          <w:sz w:val="22"/>
-        </w:rPr>
-        <w:t>%%%%%%%%%%%%%%%%%%%%%%%%%%%</w:t>
+        <w:t>%%%%%%%%%%%%%%%%%%%%%%%%%%%%%%%%%%%%%%%%%%%%%%%%%%%%%%%%%%%%%%%%%%%%%%</w:t>
       </w:r>
     </w:p>
     <w:p>
@@ -3267,8 +3284,8 @@
       <w:pPr>
         <w:pStyle w:val="Heading2"/>
       </w:pPr>
-      <w:bookmarkStart w:id="4" w:name="_Job-Scan_File_Relationship"/>
-      <w:bookmarkEnd w:id="4"/>
+      <w:bookmarkStart w:id="5" w:name="_Job-Scan_File_Relationship"/>
+      <w:bookmarkEnd w:id="5"/>
       <w:r>
         <w:t>Job-Scan File Relationship</w:t>
       </w:r>
@@ -3309,8 +3326,8 @@
       <w:pPr>
         <w:pStyle w:val="Heading2"/>
       </w:pPr>
-      <w:bookmarkStart w:id="5" w:name="_Scan_file"/>
-      <w:bookmarkEnd w:id="5"/>
+      <w:bookmarkStart w:id="6" w:name="_Scan_file"/>
+      <w:bookmarkEnd w:id="6"/>
       <w:r>
         <w:t>Scan</w:t>
       </w:r>
@@ -3904,32 +3921,32 @@
           <w:b/>
           <w:szCs w:val="24"/>
         </w:rPr>
+        <w:t>Table 1.</w:t>
+      </w:r>
+      <w:proofErr w:type="gramEnd"/>
+      <w:r>
+        <w:rPr>
+          <w:rFonts w:asciiTheme="majorHAnsi" w:hAnsiTheme="majorHAnsi"/>
+          <w:b/>
+          <w:szCs w:val="24"/>
+        </w:rPr>
+        <w:t xml:space="preserve">  Allowed Factor Values</w:t>
+      </w:r>
+    </w:p>
+    <w:p>
+      <w:pPr>
+        <w:rPr>
+          <w:szCs w:val="24"/>
+        </w:rPr>
+      </w:pPr>
+      <w:r>
+        <w:rPr>
+          <w:rFonts w:asciiTheme="majorHAnsi" w:hAnsiTheme="majorHAnsi"/>
+          <w:b/>
+          <w:noProof/>
+          <w:szCs w:val="24"/>
+        </w:rPr>
         <w:lastRenderedPageBreak/>
-        <w:t>Table 1.</w:t>
-      </w:r>
-      <w:proofErr w:type="gramEnd"/>
-      <w:r>
-        <w:rPr>
-          <w:rFonts w:asciiTheme="majorHAnsi" w:hAnsiTheme="majorHAnsi"/>
-          <w:b/>
-          <w:szCs w:val="24"/>
-        </w:rPr>
-        <w:t xml:space="preserve">  Allowed Factor Values</w:t>
-      </w:r>
-    </w:p>
-    <w:p>
-      <w:pPr>
-        <w:rPr>
-          <w:szCs w:val="24"/>
-        </w:rPr>
-      </w:pPr>
-      <w:r>
-        <w:rPr>
-          <w:rFonts w:asciiTheme="majorHAnsi" w:hAnsiTheme="majorHAnsi"/>
-          <w:b/>
-          <w:noProof/>
-          <w:szCs w:val="24"/>
-        </w:rPr>
         <w:drawing>
           <wp:anchor distT="0" distB="0" distL="114300" distR="114300" simplePos="0" relativeHeight="251658240" behindDoc="1" locked="0" layoutInCell="1" allowOverlap="1" wp14:anchorId="4237A47F" wp14:editId="6BAE615E">
             <wp:simplePos x="0" y="0"/>
@@ -3964,7 +3981,7 @@
                     </pic:cNvPicPr>
                   </pic:nvPicPr>
                   <pic:blipFill>
-                    <a:blip r:embed="rId8" cstate="print"/>
+                    <a:blip r:embed="rId13" cstate="print"/>
                     <a:srcRect/>
                     <a:stretch>
                       <a:fillRect/>
@@ -4131,7 +4148,7 @@
                     </pic:cNvPicPr>
                   </pic:nvPicPr>
                   <pic:blipFill>
-                    <a:blip r:embed="rId9">
+                    <a:blip r:embed="rId14">
                       <a:extLst>
                         <a:ext uri="{28A0092B-C50C-407E-A947-70E740481C1C}">
                           <a14:useLocalDpi xmlns:a14="http://schemas.microsoft.com/office/drawing/2010/main" val="0"/>
@@ -4214,8 +4231,8 @@
       <w:pPr>
         <w:pStyle w:val="Heading2"/>
       </w:pPr>
-      <w:bookmarkStart w:id="6" w:name="_Job_file"/>
-      <w:bookmarkEnd w:id="6"/>
+      <w:bookmarkStart w:id="7" w:name="_Job_file"/>
+      <w:bookmarkEnd w:id="7"/>
       <w:r>
         <w:t>Job</w:t>
       </w:r>
@@ -4350,7 +4367,7 @@
                     </pic:cNvPicPr>
                   </pic:nvPicPr>
                   <pic:blipFill>
-                    <a:blip r:embed="rId10">
+                    <a:blip r:embed="rId15">
                       <a:extLst>
                         <a:ext uri="{28A0092B-C50C-407E-A947-70E740481C1C}">
                           <a14:useLocalDpi xmlns:a14="http://schemas.microsoft.com/office/drawing/2010/main" val="0"/>
@@ -5544,8 +5561,8 @@
       <w:pPr>
         <w:pStyle w:val="Heading1"/>
       </w:pPr>
-      <w:bookmarkStart w:id="7" w:name="_Performing_a_batch"/>
-      <w:bookmarkEnd w:id="7"/>
+      <w:bookmarkStart w:id="8" w:name="_Performing_a_batch"/>
+      <w:bookmarkEnd w:id="8"/>
       <w:r>
         <w:lastRenderedPageBreak/>
         <w:t>Performing a batch</w:t>
@@ -5650,7 +5667,7 @@
                     </pic:cNvPicPr>
                   </pic:nvPicPr>
                   <pic:blipFill>
-                    <a:blip r:embed="rId11">
+                    <a:blip r:embed="rId16">
                       <a:extLst>
                         <a:ext uri="{28A0092B-C50C-407E-A947-70E740481C1C}">
                           <a14:useLocalDpi xmlns:a14="http://schemas.microsoft.com/office/drawing/2010/main" val="0"/>
@@ -5732,8 +5749,8 @@
       <w:pPr>
         <w:pStyle w:val="Heading1"/>
       </w:pPr>
-      <w:bookmarkStart w:id="8" w:name="_Advanced"/>
-      <w:bookmarkEnd w:id="8"/>
+      <w:bookmarkStart w:id="9" w:name="_Advanced"/>
+      <w:bookmarkEnd w:id="9"/>
       <w:r>
         <w:lastRenderedPageBreak/>
         <w:t>Advanced</w:t>
@@ -5787,8 +5804,8 @@
       <w:pPr>
         <w:pStyle w:val="Heading2"/>
       </w:pPr>
-      <w:bookmarkStart w:id="9" w:name="_SecondLevel_mc_template.m_1"/>
-      <w:bookmarkEnd w:id="9"/>
+      <w:bookmarkStart w:id="10" w:name="_SecondLevel_mc_template.m_1"/>
+      <w:bookmarkEnd w:id="10"/>
       <w:proofErr w:type="spellStart"/>
       <w:r>
         <w:t>SecondLevel_mc_template</w:t>
@@ -8610,8 +8627,8 @@
       <w:pPr>
         <w:pStyle w:val="Heading2"/>
       </w:pPr>
-      <w:bookmarkStart w:id="10" w:name="_Scan_file_1"/>
-      <w:bookmarkEnd w:id="10"/>
+      <w:bookmarkStart w:id="11" w:name="_Scan_file_1"/>
+      <w:bookmarkEnd w:id="11"/>
       <w:r>
         <w:lastRenderedPageBreak/>
         <w:t>Scan file</w:t>
@@ -8782,7 +8799,7 @@
                     </pic:cNvPicPr>
                   </pic:nvPicPr>
                   <pic:blipFill>
-                    <a:blip r:embed="rId12">
+                    <a:blip r:embed="rId17">
                       <a:extLst>
                         <a:ext uri="{28A0092B-C50C-407E-A947-70E740481C1C}">
                           <a14:useLocalDpi xmlns:a14="http://schemas.microsoft.com/office/drawing/2010/main" val="0"/>
@@ -8946,8 +8963,6 @@
           <w:u w:val="single"/>
         </w:rPr>
       </w:pPr>
-      <w:bookmarkStart w:id="11" w:name="_GoBack"/>
-      <w:bookmarkEnd w:id="11"/>
     </w:p>
     <w:p>
       <w:pPr>
@@ -9078,7 +9093,7 @@
                     </pic:cNvPicPr>
                   </pic:nvPicPr>
                   <pic:blipFill>
-                    <a:blip r:embed="rId13">
+                    <a:blip r:embed="rId18">
                       <a:extLst>
                         <a:ext uri="{28A0092B-C50C-407E-A947-70E740481C1C}">
                           <a14:useLocalDpi xmlns:a14="http://schemas.microsoft.com/office/drawing/2010/main" val="0"/>
@@ -10615,7 +10630,7 @@
                     </pic:cNvPicPr>
                   </pic:nvPicPr>
                   <pic:blipFill>
-                    <a:blip r:embed="rId14" cstate="print"/>
+                    <a:blip r:embed="rId19" cstate="print"/>
                     <a:srcRect/>
                     <a:stretch>
                       <a:fillRect/>
@@ -10889,7 +10904,7 @@
                     </pic:cNvPicPr>
                   </pic:nvPicPr>
                   <pic:blipFill>
-                    <a:blip r:embed="rId15" cstate="print"/>
+                    <a:blip r:embed="rId20" cstate="print"/>
                     <a:srcRect/>
                     <a:stretch>
                       <a:fillRect/>
@@ -10985,7 +11000,7 @@
                     </pic:cNvPicPr>
                   </pic:nvPicPr>
                   <pic:blipFill>
-                    <a:blip r:embed="rId16" cstate="print"/>
+                    <a:blip r:embed="rId21" cstate="print"/>
                     <a:srcRect/>
                     <a:stretch>
                       <a:fillRect/>
@@ -11101,7 +11116,7 @@
                     </pic:cNvPicPr>
                   </pic:nvPicPr>
                   <pic:blipFill>
-                    <a:blip r:embed="rId17" cstate="print"/>
+                    <a:blip r:embed="rId22" cstate="print"/>
                     <a:srcRect/>
                     <a:stretch>
                       <a:fillRect/>
@@ -11204,7 +11219,7 @@
                     </pic:cNvPicPr>
                   </pic:nvPicPr>
                   <pic:blipFill>
-                    <a:blip r:embed="rId18" cstate="print"/>
+                    <a:blip r:embed="rId23" cstate="print"/>
                     <a:srcRect/>
                     <a:stretch>
                       <a:fillRect/>
@@ -12952,7 +12967,7 @@
 </file>
 
 <file path=customXml/itemProps1.xml><?xml version="1.0" encoding="utf-8"?>
-<ds:datastoreItem xmlns:ds="http://schemas.openxmlformats.org/officeDocument/2006/customXml" ds:itemID="{A30A8CA0-67DC-4602-A762-A8546B6051F2}">
+<ds:datastoreItem xmlns:ds="http://schemas.openxmlformats.org/officeDocument/2006/customXml" ds:itemID="{9DE9ECA3-129B-486E-B77D-D9130C513334}">
   <ds:schemaRefs>
     <ds:schemaRef ds:uri="http://schemas.openxmlformats.org/officeDocument/2006/bibliography"/>
   </ds:schemaRefs>

</xml_diff>